<commit_message>
stepping counter fixed, ty connor
</commit_message>
<xml_diff>
--- a/STEPS PSEUDOCODE.docx
+++ b/STEPS PSEUDOCODE.docx
@@ -6,146 +6,158 @@
       <w:r>
         <w:t>Unnecessary steps?</w:t>
       </w:r>
+    </w:p>
+    <w:p/>
+    <w:p>
+      <w:pPr>
+        <w:pStyle w:val="ListParagraph"/>
+        <w:numPr>
+          <w:ilvl w:val="0"/>
+          <w:numId w:val="1"/>
+        </w:numPr>
+      </w:pPr>
+      <w:r>
+        <w:t>Limit the player so that they can’t spam click, must complete their journey before clicking again</w:t>
+      </w:r>
+    </w:p>
+    <w:p>
+      <w:pPr>
+        <w:pStyle w:val="ListParagraph"/>
+        <w:numPr>
+          <w:ilvl w:val="0"/>
+          <w:numId w:val="1"/>
+        </w:numPr>
+      </w:pPr>
+      <w:r>
+        <w:t>Keep track of their steps as they complete their journey</w:t>
+      </w:r>
+    </w:p>
+    <w:p>
+      <w:pPr>
+        <w:pStyle w:val="ListParagraph"/>
+        <w:numPr>
+          <w:ilvl w:val="1"/>
+          <w:numId w:val="1"/>
+        </w:numPr>
+      </w:pPr>
+      <w:r>
+        <w:t>For every 2 seconds of walking = 1 step</w:t>
+      </w:r>
+    </w:p>
+    <w:p>
+      <w:pPr>
+        <w:pStyle w:val="ListParagraph"/>
+        <w:numPr>
+          <w:ilvl w:val="0"/>
+          <w:numId w:val="1"/>
+        </w:numPr>
+      </w:pPr>
+      <w:r>
+        <w:t>Once they complete their journey, if they did not visit a place or collect any gems, they lose points (3?)</w:t>
+      </w:r>
+    </w:p>
+    <w:p>
+      <w:pPr>
+        <w:pStyle w:val="ListParagraph"/>
+        <w:numPr>
+          <w:ilvl w:val="0"/>
+          <w:numId w:val="1"/>
+        </w:numPr>
+      </w:pPr>
+      <w:r>
+        <w:t>If they complete their journey and collect something, they gain the steps</w:t>
+      </w:r>
+    </w:p>
+    <w:p>
+      <w:pPr>
+        <w:pStyle w:val="ListParagraph"/>
+        <w:numPr>
+          <w:ilvl w:val="0"/>
+          <w:numId w:val="1"/>
+        </w:numPr>
+      </w:pPr>
+      <w:r>
+        <w:t>Create a game object where player clicks</w:t>
+      </w:r>
+      <w:r>
+        <w:t>?</w:t>
+      </w:r>
+    </w:p>
+    <w:p>
+      <w:pPr>
+        <w:pStyle w:val="ListParagraph"/>
+        <w:numPr>
+          <w:ilvl w:val="1"/>
+          <w:numId w:val="1"/>
+        </w:numPr>
+      </w:pPr>
+      <w:r>
+        <w:t>Maybe make a way point like thing to show where the player is going?</w:t>
+      </w:r>
+    </w:p>
+    <w:p>
+      <w:pPr>
+        <w:pStyle w:val="ListParagraph"/>
+        <w:numPr>
+          <w:ilvl w:val="2"/>
+          <w:numId w:val="1"/>
+        </w:numPr>
+      </w:pPr>
+      <w:r>
+        <w:t>Transparent green cylinder with a spinning point light?</w:t>
+      </w:r>
+    </w:p>
+    <w:p>
+      <w:pPr>
+        <w:pStyle w:val="ListParagraph"/>
+        <w:numPr>
+          <w:ilvl w:val="1"/>
+          <w:numId w:val="1"/>
+        </w:numPr>
+      </w:pPr>
+      <w:r>
+        <w:t>Game object has a canvas that displays the incrementing steps counter as the player walks towards it</w:t>
+      </w:r>
+    </w:p>
+    <w:p>
+      <w:pPr>
+        <w:pStyle w:val="ListParagraph"/>
+        <w:numPr>
+          <w:ilvl w:val="1"/>
+          <w:numId w:val="1"/>
+        </w:numPr>
+      </w:pPr>
+      <w:r>
+        <w:t>If the player doesn’t achieve a collection, turn the colour red</w:t>
+      </w:r>
+    </w:p>
+    <w:p>
+      <w:pPr>
+        <w:pStyle w:val="ListParagraph"/>
+        <w:numPr>
+          <w:ilvl w:val="1"/>
+          <w:numId w:val="1"/>
+        </w:numPr>
+      </w:pPr>
+      <w:r>
+        <w:t xml:space="preserve">If the player does achieve a collection, </w:t>
+      </w:r>
+      <w:r>
+        <w:t xml:space="preserve">turn the colour green. Display on the main overlay. Animate it going towards the steps counter. Animate the steps number </w:t>
+      </w:r>
+    </w:p>
+    <w:p>
+      <w:pPr>
+        <w:pStyle w:val="ListParagraph"/>
+        <w:numPr>
+          <w:ilvl w:val="1"/>
+          <w:numId w:val="1"/>
+        </w:numPr>
+      </w:pPr>
       <w:bookmarkStart w:id="0" w:name="_GoBack"/>
       <w:bookmarkEnd w:id="0"/>
-    </w:p>
-    <w:p/>
-    <w:p>
-      <w:pPr>
-        <w:pStyle w:val="ListParagraph"/>
-        <w:numPr>
-          <w:ilvl w:val="0"/>
-          <w:numId w:val="1"/>
-        </w:numPr>
-      </w:pPr>
-      <w:r>
-        <w:t>Limit the player so that they can’t spam click, must complete their journey before clicking again</w:t>
-      </w:r>
-    </w:p>
-    <w:p>
-      <w:pPr>
-        <w:pStyle w:val="ListParagraph"/>
-        <w:numPr>
-          <w:ilvl w:val="0"/>
-          <w:numId w:val="1"/>
-        </w:numPr>
-      </w:pPr>
-      <w:r>
-        <w:t>Keep track of their steps as they complete their journey</w:t>
-      </w:r>
-    </w:p>
-    <w:p>
-      <w:pPr>
-        <w:pStyle w:val="ListParagraph"/>
-        <w:numPr>
-          <w:ilvl w:val="1"/>
-          <w:numId w:val="1"/>
-        </w:numPr>
-      </w:pPr>
-      <w:r>
-        <w:t>For every 2 seconds of walking = 1 step</w:t>
-      </w:r>
-    </w:p>
-    <w:p>
-      <w:pPr>
-        <w:pStyle w:val="ListParagraph"/>
-        <w:numPr>
-          <w:ilvl w:val="0"/>
-          <w:numId w:val="1"/>
-        </w:numPr>
-      </w:pPr>
-      <w:r>
-        <w:t>Once they complete their journey, if they did not visit a place or collect any gems, they lose points (3?)</w:t>
-      </w:r>
-    </w:p>
-    <w:p>
-      <w:pPr>
-        <w:pStyle w:val="ListParagraph"/>
-        <w:numPr>
-          <w:ilvl w:val="0"/>
-          <w:numId w:val="1"/>
-        </w:numPr>
-      </w:pPr>
-      <w:r>
-        <w:t>If they complete their journey and collect something, they gain the steps</w:t>
-      </w:r>
-    </w:p>
-    <w:p>
-      <w:pPr>
-        <w:pStyle w:val="ListParagraph"/>
-        <w:numPr>
-          <w:ilvl w:val="0"/>
-          <w:numId w:val="1"/>
-        </w:numPr>
-      </w:pPr>
-      <w:r>
-        <w:t>Create a game object where player clicks</w:t>
-      </w:r>
-      <w:r>
-        <w:t>?</w:t>
-      </w:r>
-    </w:p>
-    <w:p>
-      <w:pPr>
-        <w:pStyle w:val="ListParagraph"/>
-        <w:numPr>
-          <w:ilvl w:val="1"/>
-          <w:numId w:val="1"/>
-        </w:numPr>
-      </w:pPr>
-      <w:r>
-        <w:t>Maybe make a way point like thing to show where the player is going?</w:t>
-      </w:r>
-    </w:p>
-    <w:p>
-      <w:pPr>
-        <w:pStyle w:val="ListParagraph"/>
-        <w:numPr>
-          <w:ilvl w:val="2"/>
-          <w:numId w:val="1"/>
-        </w:numPr>
-      </w:pPr>
-      <w:r>
-        <w:t>Transparent green cylinder with a spinning point light?</w:t>
-      </w:r>
-    </w:p>
-    <w:p>
-      <w:pPr>
-        <w:pStyle w:val="ListParagraph"/>
-        <w:numPr>
-          <w:ilvl w:val="1"/>
-          <w:numId w:val="1"/>
-        </w:numPr>
-      </w:pPr>
-      <w:r>
-        <w:t>Game object has a canvas that displays the incrementing steps counter as the player walks towards it</w:t>
-      </w:r>
-    </w:p>
-    <w:p>
-      <w:pPr>
-        <w:pStyle w:val="ListParagraph"/>
-        <w:numPr>
-          <w:ilvl w:val="1"/>
-          <w:numId w:val="1"/>
-        </w:numPr>
-      </w:pPr>
-      <w:r>
-        <w:t>If the player doesn’t achieve a collection, turn the colour red</w:t>
-      </w:r>
-    </w:p>
-    <w:p>
-      <w:pPr>
-        <w:pStyle w:val="ListParagraph"/>
-        <w:numPr>
-          <w:ilvl w:val="1"/>
-          <w:numId w:val="1"/>
-        </w:numPr>
-      </w:pPr>
-      <w:r>
-        <w:t xml:space="preserve">If the player does achieve a collection, </w:t>
-      </w:r>
-      <w:r>
-        <w:t>turn the colour green. Display on the main overlay. Animate it going towards the steps counter. Animate the steps number swelling and increment the step count.</w:t>
+      <w:r>
+        <w:t>swelling and increment the step count.</w:t>
       </w:r>
     </w:p>
     <w:sectPr>

</xml_diff>